<commit_message>
Updated Recommendations and Next steps, Project Execution, and Failure Analysis.
</commit_message>
<xml_diff>
--- a/doc/FinalSubmission/Second Design Review.docx
+++ b/doc/FinalSubmission/Second Design Review.docx
@@ -154,13 +154,25 @@
         </w:numPr>
       </w:pPr>
       <w:r>
-        <w:t>Add decision points to timeline to decide when too much time has be</w:t>
-      </w:r>
-      <w:r>
-        <w:t>en spent implementing a feature and alternative strategies to explore.</w:t>
+        <w:t>It was suggested that insight could be gained by trying out and comparing our design to existing designs.</w:t>
       </w:r>
       <w:bookmarkStart w:id="0" w:name="_GoBack"/>
       <w:bookmarkEnd w:id="0"/>
+    </w:p>
+    <w:p>
+      <w:pPr>
+        <w:pStyle w:val="ListParagraph"/>
+        <w:numPr>
+          <w:ilvl w:val="0"/>
+          <w:numId w:val="1"/>
+        </w:numPr>
+      </w:pPr>
+      <w:r>
+        <w:t>Add decision points to timeline to decide when too much time has be</w:t>
+      </w:r>
+      <w:r>
+        <w:t>en spent implementing a feature and alternative strategies to explore.</w:t>
+      </w:r>
     </w:p>
     <w:sectPr>
       <w:pgSz w:w="12240" w:h="15840"/>
@@ -923,7 +935,7 @@
   <a:extraClrSchemeLst/>
   <a:extLst>
     <a:ext uri="{05A4C25C-085E-4340-85A3-A5531E510DB2}">
-      <thm15:themeFamily xmlns:thm15="http://schemas.microsoft.com/office/thememl/2012/main" xmlns="" name="Office Theme" id="{62F939B6-93AF-4DB8-9C6B-D6C7DFDC589F}" vid="{4A3C46E8-61CC-4603-A589-7422A47A8E4A}"/>
+      <thm15:themeFamily xmlns="" xmlns:thm15="http://schemas.microsoft.com/office/thememl/2012/main" name="Office Theme" id="{62F939B6-93AF-4DB8-9C6B-D6C7DFDC589F}" vid="{4A3C46E8-61CC-4603-A589-7422A47A8E4A}"/>
     </a:ext>
   </a:extLst>
 </a:theme>

</xml_diff>